<commit_message>
Model files. Did up to week 7 with the quaternion camera.
</commit_message>
<xml_diff>
--- a/Self_assessment_document.docx
+++ b/Self_assessment_document.docx
@@ -35,11 +35,7 @@
         <w:tab/>
       </w:r>
       <w:r>
-        <w:rPr>
-          <w:i/>
-          <w:iCs/>
-        </w:rPr>
-        <w:t>Your Name</w:t>
+        <w:t>Qamar Iqbal Gutierrez</w:t>
       </w:r>
       <w:r>
         <w:tab/>
@@ -61,11 +57,7 @@
         <w:tab/>
       </w:r>
       <w:r>
-        <w:rPr>
-          <w:i/>
-          <w:iCs/>
-        </w:rPr>
-        <w:t>12345678</w:t>
+        <w:t>23668160</w:t>
       </w:r>
     </w:p>
     <w:p/>
@@ -463,10 +455,7 @@
     <w:p/>
     <w:p>
       <w:r>
-        <w:t>Your mark for each Learning Outcome (LO) is the highest ma</w:t>
-      </w:r>
-      <w:r>
-        <w:t xml:space="preserve">rk achieved based on the criteria specified in the self-assessment grid. Note that you will </w:t>
+        <w:t xml:space="preserve">Your mark for each Learning Outcome (LO) is the highest mark achieved based on the criteria specified in the self-assessment grid. Note that you will </w:t>
       </w:r>
       <w:r>
         <w:t xml:space="preserve">need to have satisfied all criteria at the lower mark bands to be awarded marks in the higher mark bands, e.g., to get a mark in the 70 - 80 band for a learning outcome you will have needed to have satisfied all criteria in the 40 – 50 and 50 – </w:t>
@@ -1368,7 +1357,7 @@
                 <w:sz w:val="20"/>
                 <w:szCs w:val="20"/>
               </w:rPr>
-              <w:t>LO1: Implementation of students own functions to replace glm functions (e.g., glm::</w:t>
+              <w:t xml:space="preserve">LO1: Implementation of students own functions to replace glm functions (e.g., </w:t>
             </w:r>
             <w:proofErr w:type="gramStart"/>
             <w:r>
@@ -1376,7 +1365,7 @@
                 <w:sz w:val="20"/>
                 <w:szCs w:val="20"/>
               </w:rPr>
-              <w:t>length(</w:t>
+              <w:t>glm::length(</w:t>
             </w:r>
             <w:proofErr w:type="gramEnd"/>
             <w:r>
@@ -1384,7 +1373,39 @@
                 <w:sz w:val="20"/>
                 <w:szCs w:val="20"/>
               </w:rPr>
-              <w:t>), glm::dot(), glm::cross() etc.).</w:t>
+              <w:t xml:space="preserve">), </w:t>
+            </w:r>
+            <w:proofErr w:type="gramStart"/>
+            <w:r>
+              <w:rPr>
+                <w:sz w:val="20"/>
+                <w:szCs w:val="20"/>
+              </w:rPr>
+              <w:t>glm::dot(</w:t>
+            </w:r>
+            <w:proofErr w:type="gramEnd"/>
+            <w:r>
+              <w:rPr>
+                <w:sz w:val="20"/>
+                <w:szCs w:val="20"/>
+              </w:rPr>
+              <w:t xml:space="preserve">), </w:t>
+            </w:r>
+            <w:proofErr w:type="gramStart"/>
+            <w:r>
+              <w:rPr>
+                <w:sz w:val="20"/>
+                <w:szCs w:val="20"/>
+              </w:rPr>
+              <w:t>glm::cross(</w:t>
+            </w:r>
+            <w:proofErr w:type="gramEnd"/>
+            <w:r>
+              <w:rPr>
+                <w:sz w:val="20"/>
+                <w:szCs w:val="20"/>
+              </w:rPr>
+              <w:t>) etc.).</w:t>
             </w:r>
           </w:p>
         </w:tc>
@@ -1611,14 +1632,7 @@
                 <w:sz w:val="20"/>
                 <w:szCs w:val="20"/>
               </w:rPr>
-              <w:t xml:space="preserve">LO1: </w:t>
-            </w:r>
-            <w:r>
-              <w:rPr>
-                <w:sz w:val="20"/>
-                <w:szCs w:val="20"/>
-              </w:rPr>
-              <w:t>Use of quaternions to calculate view matrix.</w:t>
+              <w:t>LO1: Use of quaternions to calculate view matrix.</w:t>
             </w:r>
           </w:p>
         </w:tc>
@@ -1673,14 +1687,7 @@
                 <w:sz w:val="20"/>
                 <w:szCs w:val="20"/>
               </w:rPr>
-              <w:t xml:space="preserve">LO1: </w:t>
-            </w:r>
-            <w:r>
-              <w:rPr>
-                <w:sz w:val="20"/>
-                <w:szCs w:val="20"/>
-              </w:rPr>
-              <w:t>Use of SLERP to smooth out changes in camera direction.</w:t>
+              <w:t>LO1: Use of SLERP to smooth out changes in camera direction.</w:t>
             </w:r>
           </w:p>
         </w:tc>
@@ -1735,14 +1742,7 @@
                 <w:sz w:val="20"/>
                 <w:szCs w:val="20"/>
               </w:rPr>
-              <w:t xml:space="preserve">LO2: </w:t>
-            </w:r>
-            <w:r>
-              <w:rPr>
-                <w:sz w:val="20"/>
-                <w:szCs w:val="20"/>
-              </w:rPr>
-              <w:t>Implementation of a third person camera with the ability to switch between first and third period view.</w:t>
+              <w:t>LO2: Implementation of a third person camera with the ability to switch between first and third period view.</w:t>
             </w:r>
           </w:p>
         </w:tc>
@@ -1797,14 +1797,7 @@
                 <w:sz w:val="20"/>
                 <w:szCs w:val="20"/>
               </w:rPr>
-              <w:t xml:space="preserve">LO2: </w:t>
-            </w:r>
-            <w:r>
-              <w:rPr>
-                <w:sz w:val="20"/>
-                <w:szCs w:val="20"/>
-              </w:rPr>
-              <w:t>The position of the camera or character obeys the constraints of the physical space (e.g., can’t pass through objects, can’t hover in midair etc.).</w:t>
+              <w:t>LO2: The position of the camera or character obeys the constraints of the physical space (e.g., can’t pass through objects, can’t hover in midair etc.).</w:t>
             </w:r>
           </w:p>
         </w:tc>
@@ -1859,14 +1852,7 @@
                 <w:sz w:val="20"/>
                 <w:szCs w:val="20"/>
               </w:rPr>
-              <w:t xml:space="preserve">LO3: </w:t>
-            </w:r>
-            <w:r>
-              <w:rPr>
-                <w:sz w:val="20"/>
-                <w:szCs w:val="20"/>
-              </w:rPr>
-              <w:t>Use of shaders to apply parameter driven effects within the scene, e.g., light properties controlled using camera/character position.</w:t>
+              <w:t>LO3: Use of shaders to apply parameter driven effects within the scene, e.g., light properties controlled using camera/character position.</w:t>
             </w:r>
           </w:p>
         </w:tc>
@@ -2406,6 +2392,7 @@
   <w:style w:type="character" w:default="1" w:styleId="DefaultParagraphFont">
     <w:name w:val="Default Paragraph Font"/>
     <w:uiPriority w:val="1"/>
+    <w:semiHidden/>
     <w:unhideWhenUsed/>
   </w:style>
   <w:style w:type="table" w:default="1" w:styleId="TableNormal">

</xml_diff>

<commit_message>
AO1 Completed AO2 half Comleted AO3 a quarter complted.
</commit_message>
<xml_diff>
--- a/Self_assessment_document.docx
+++ b/Self_assessment_document.docx
@@ -61,35 +61,6 @@
       </w:r>
     </w:p>
     <w:p/>
-    <w:p>
-      <w:r>
-        <w:t xml:space="preserve">Complete the self-assessment grid below </w:t>
-      </w:r>
-      <w:r>
-        <w:t xml:space="preserve">by </w:t>
-      </w:r>
-      <w:r>
-        <w:t>writ</w:t>
-      </w:r>
-      <w:r>
-        <w:t>ing</w:t>
-      </w:r>
-      <w:r>
-        <w:t xml:space="preserve"> a short explanation of</w:t>
-      </w:r>
-      <w:r>
-        <w:t xml:space="preserve"> how you have satisfied the requirement and how it has </w:t>
-      </w:r>
-      <w:r>
-        <w:t>implemented in your code</w:t>
-      </w:r>
-      <w:r>
-        <w:t>.</w:t>
-      </w:r>
-      <w:r>
-        <w:t xml:space="preserve"> </w:t>
-      </w:r>
-    </w:p>
     <w:p/>
     <w:tbl>
       <w:tblPr>
@@ -211,6 +182,9 @@
             <w:pPr>
               <w:jc w:val="center"/>
             </w:pPr>
+            <w:r>
+              <w:t>100</w:t>
+            </w:r>
           </w:p>
         </w:tc>
         <w:tc>
@@ -222,22 +196,7 @@
               <w:jc w:val="center"/>
             </w:pPr>
             <w:r>
-              <w:fldChar w:fldCharType="begin"/>
-            </w:r>
-            <w:r>
-              <w:instrText xml:space="preserve"> =round(B2*0.4,0) </w:instrText>
-            </w:r>
-            <w:r>
-              <w:fldChar w:fldCharType="separate"/>
-            </w:r>
-            <w:r>
-              <w:rPr>
-                <w:noProof/>
-              </w:rPr>
-              <w:t>0</w:t>
-            </w:r>
-            <w:r>
-              <w:fldChar w:fldCharType="end"/>
+              <w:t>40</w:t>
             </w:r>
           </w:p>
         </w:tc>
@@ -270,6 +229,9 @@
             <w:pPr>
               <w:jc w:val="center"/>
             </w:pPr>
+            <w:r>
+              <w:t>40</w:t>
+            </w:r>
           </w:p>
         </w:tc>
         <w:tc>
@@ -281,34 +243,7 @@
               <w:jc w:val="center"/>
             </w:pPr>
             <w:r>
-              <w:fldChar w:fldCharType="begin"/>
-            </w:r>
-            <w:r>
-              <w:instrText xml:space="preserve"> =</w:instrText>
-            </w:r>
-            <w:r>
-              <w:instrText>round(B3</w:instrText>
-            </w:r>
-            <w:r>
-              <w:instrText>*0.</w:instrText>
-            </w:r>
-            <w:r>
-              <w:instrText>3,0)</w:instrText>
-            </w:r>
-            <w:r>
-              <w:instrText xml:space="preserve"> </w:instrText>
-            </w:r>
-            <w:r>
-              <w:fldChar w:fldCharType="separate"/>
-            </w:r>
-            <w:r>
-              <w:rPr>
-                <w:noProof/>
-              </w:rPr>
-              <w:t>0</w:t>
-            </w:r>
-            <w:r>
-              <w:fldChar w:fldCharType="end"/>
+              <w:t>12</w:t>
             </w:r>
           </w:p>
         </w:tc>
@@ -347,6 +282,9 @@
             <w:pPr>
               <w:jc w:val="center"/>
             </w:pPr>
+            <w:r>
+              <w:t>20</w:t>
+            </w:r>
           </w:p>
         </w:tc>
         <w:tc>
@@ -358,34 +296,7 @@
               <w:jc w:val="center"/>
             </w:pPr>
             <w:r>
-              <w:fldChar w:fldCharType="begin"/>
-            </w:r>
-            <w:r>
-              <w:instrText xml:space="preserve"> =</w:instrText>
-            </w:r>
-            <w:r>
-              <w:instrText>round(B4</w:instrText>
-            </w:r>
-            <w:r>
-              <w:instrText>*0.</w:instrText>
-            </w:r>
-            <w:r>
-              <w:instrText>3,0)</w:instrText>
-            </w:r>
-            <w:r>
-              <w:instrText xml:space="preserve"> </w:instrText>
-            </w:r>
-            <w:r>
-              <w:fldChar w:fldCharType="separate"/>
-            </w:r>
-            <w:r>
-              <w:rPr>
-                <w:noProof/>
-              </w:rPr>
-              <w:t>0</w:t>
-            </w:r>
-            <w:r>
-              <w:fldChar w:fldCharType="end"/>
+              <w:t>6</w:t>
             </w:r>
           </w:p>
         </w:tc>
@@ -431,44 +342,12 @@
               <w:jc w:val="center"/>
             </w:pPr>
             <w:r>
-              <w:fldChar w:fldCharType="begin"/>
-            </w:r>
-            <w:r>
-              <w:instrText xml:space="preserve"> =SUM(ABOVE) </w:instrText>
-            </w:r>
-            <w:r>
-              <w:fldChar w:fldCharType="separate"/>
-            </w:r>
-            <w:r>
-              <w:rPr>
-                <w:noProof/>
-              </w:rPr>
-              <w:t>0</w:t>
-            </w:r>
-            <w:r>
-              <w:fldChar w:fldCharType="end"/>
+              <w:t>58</w:t>
             </w:r>
           </w:p>
         </w:tc>
       </w:tr>
     </w:tbl>
-    <w:p/>
-    <w:p>
-      <w:r>
-        <w:t xml:space="preserve">Your mark for each Learning Outcome (LO) is the highest mark achieved based on the criteria specified in the self-assessment grid. Note that you will </w:t>
-      </w:r>
-      <w:r>
-        <w:t xml:space="preserve">need to have satisfied all criteria at the lower mark bands to be awarded marks in the higher mark bands, e.g., to get a mark in the 70 - 80 band for a learning outcome you will have needed to have satisfied all criteria in the 40 – 50 and 50 – </w:t>
-      </w:r>
-      <w:proofErr w:type="gramStart"/>
-      <w:r>
-        <w:t>60 mark</w:t>
-      </w:r>
-      <w:proofErr w:type="gramEnd"/>
-      <w:r>
-        <w:t xml:space="preserve"> bands. </w:t>
-      </w:r>
-    </w:p>
     <w:p/>
     <w:p>
       <w:pPr>
@@ -574,9 +453,9 @@
         <w:tblLook w:val="04A0" w:firstRow="1" w:lastRow="0" w:firstColumn="1" w:lastColumn="0" w:noHBand="0" w:noVBand="1"/>
       </w:tblPr>
       <w:tblGrid>
-        <w:gridCol w:w="1271"/>
-        <w:gridCol w:w="3686"/>
-        <w:gridCol w:w="4059"/>
+        <w:gridCol w:w="881"/>
+        <w:gridCol w:w="2429"/>
+        <w:gridCol w:w="5706"/>
       </w:tblGrid>
       <w:tr>
         <w:tc>
@@ -717,6 +596,86 @@
                 <w:szCs w:val="20"/>
               </w:rPr>
             </w:pPr>
+            <w:r>
+              <w:rPr>
+                <w:sz w:val="20"/>
+                <w:szCs w:val="20"/>
+              </w:rPr>
+              <w:t>I used it for the Camera.hpp Constructor and member variable. Also to create the camera object.</w:t>
+            </w:r>
+          </w:p>
+          <w:p>
+            <w:pPr>
+              <w:rPr>
+                <w:sz w:val="20"/>
+                <w:szCs w:val="20"/>
+              </w:rPr>
+            </w:pPr>
+            <w:r>
+              <w:rPr>
+                <w:sz w:val="20"/>
+                <w:szCs w:val="20"/>
+              </w:rPr>
+              <w:t xml:space="preserve">In the Camera for the </w:t>
+            </w:r>
+            <w:r>
+              <w:rPr>
+                <w:sz w:val="20"/>
+                <w:szCs w:val="20"/>
+              </w:rPr>
+              <w:t>Quaternion</w:t>
+            </w:r>
+            <w:r>
+              <w:rPr>
+                <w:sz w:val="20"/>
+                <w:szCs w:val="20"/>
+              </w:rPr>
+              <w:t xml:space="preserve"> Camera</w:t>
+            </w:r>
+          </w:p>
+          <w:p>
+            <w:pPr>
+              <w:rPr>
+                <w:sz w:val="20"/>
+                <w:szCs w:val="20"/>
+              </w:rPr>
+            </w:pPr>
+            <w:r>
+              <w:rPr>
+                <w:sz w:val="20"/>
+                <w:szCs w:val="20"/>
+              </w:rPr>
+              <w:t>In the Main file for object structure Definition.</w:t>
+            </w:r>
+          </w:p>
+          <w:p>
+            <w:pPr>
+              <w:rPr>
+                <w:sz w:val="20"/>
+                <w:szCs w:val="20"/>
+              </w:rPr>
+            </w:pPr>
+            <w:r>
+              <w:rPr>
+                <w:sz w:val="20"/>
+                <w:szCs w:val="20"/>
+              </w:rPr>
+              <w:t xml:space="preserve">This is declared in the maths.cpp and </w:t>
+            </w:r>
+            <w:r>
+              <w:rPr>
+                <w:sz w:val="20"/>
+                <w:szCs w:val="20"/>
+              </w:rPr>
+              <w:t>.</w:t>
+            </w:r>
+            <w:r>
+              <w:rPr>
+                <w:sz w:val="20"/>
+                <w:szCs w:val="20"/>
+              </w:rPr>
+              <w:t>hpp</w:t>
+            </w:r>
           </w:p>
         </w:tc>
       </w:tr>
@@ -777,7 +736,41 @@
                 <w:sz w:val="20"/>
                 <w:szCs w:val="20"/>
               </w:rPr>
-              <w:t>Paste a screenshot of your application below</w:t>
+              <w:drawing>
+                <wp:inline distT="0" distB="0" distL="0" distR="0" wp14:anchorId="7BE6C126" wp14:editId="3767D719">
+                  <wp:extent cx="3480016" cy="1494795"/>
+                  <wp:effectExtent l="0" t="0" r="6350" b="0"/>
+                  <wp:docPr id="1074501794" name="Picture 1"/>
+                  <wp:cNvGraphicFramePr>
+                    <a:graphicFrameLocks xmlns:a="http://schemas.openxmlformats.org/drawingml/2006/main" noChangeAspect="1"/>
+                  </wp:cNvGraphicFramePr>
+                  <a:graphic xmlns:a="http://schemas.openxmlformats.org/drawingml/2006/main">
+                    <a:graphicData uri="http://schemas.openxmlformats.org/drawingml/2006/picture">
+                      <pic:pic xmlns:pic="http://schemas.openxmlformats.org/drawingml/2006/picture">
+                        <pic:nvPicPr>
+                          <pic:cNvPr id="1074501794" name=""/>
+                          <pic:cNvPicPr/>
+                        </pic:nvPicPr>
+                        <pic:blipFill>
+                          <a:blip r:embed="rId6"/>
+                          <a:stretch>
+                            <a:fillRect/>
+                          </a:stretch>
+                        </pic:blipFill>
+                        <pic:spPr>
+                          <a:xfrm>
+                            <a:off x="0" y="0"/>
+                            <a:ext cx="3491565" cy="1499756"/>
+                          </a:xfrm>
+                          <a:prstGeom prst="rect">
+                            <a:avLst/>
+                          </a:prstGeom>
+                        </pic:spPr>
+                      </pic:pic>
+                    </a:graphicData>
+                  </a:graphic>
+                </wp:inline>
+              </w:drawing>
             </w:r>
           </w:p>
         </w:tc>
@@ -834,6 +827,35 @@
                 <w:szCs w:val="20"/>
               </w:rPr>
             </w:pPr>
+            <w:r>
+              <w:rPr>
+                <w:sz w:val="20"/>
+                <w:szCs w:val="20"/>
+              </w:rPr>
+              <w:t>Shader Loading and Texture loading tin the main file, texture.hpp and model.cpp.</w:t>
+            </w:r>
+          </w:p>
+          <w:p>
+            <w:pPr>
+              <w:rPr>
+                <w:sz w:val="20"/>
+                <w:szCs w:val="20"/>
+              </w:rPr>
+            </w:pPr>
+            <w:r>
+              <w:rPr>
+                <w:sz w:val="20"/>
+                <w:szCs w:val="20"/>
+              </w:rPr>
+              <w:t>Setting the texture Uniform in Shaders then binding during rendering</w:t>
+            </w:r>
+            <w:r>
+              <w:rPr>
+                <w:sz w:val="20"/>
+                <w:szCs w:val="20"/>
+              </w:rPr>
+              <w:t>.</w:t>
+            </w:r>
           </w:p>
         </w:tc>
       </w:tr>
@@ -896,6 +918,13 @@
                 <w:szCs w:val="20"/>
               </w:rPr>
             </w:pPr>
+            <w:r>
+              <w:rPr>
+                <w:sz w:val="20"/>
+                <w:szCs w:val="20"/>
+              </w:rPr>
+              <w:t>Applied transformation to cubes in the render loop. Transformation functions in maths.cpp maths.hpp</w:t>
+            </w:r>
           </w:p>
         </w:tc>
       </w:tr>
@@ -951,6 +980,50 @@
                 <w:szCs w:val="20"/>
               </w:rPr>
             </w:pPr>
+            <w:r>
+              <w:rPr>
+                <w:sz w:val="20"/>
+                <w:szCs w:val="20"/>
+              </w:rPr>
+              <w:t>Applied in camera to calculation Matrices of view and projection and within the Camera variables I had multiple member variables such as eye, target front, yaw, pitch and so on which transforms view space coordinates.</w:t>
+            </w:r>
+          </w:p>
+          <w:p>
+            <w:pPr>
+              <w:rPr>
+                <w:sz w:val="20"/>
+                <w:szCs w:val="20"/>
+              </w:rPr>
+            </w:pPr>
+            <w:r>
+              <w:rPr>
+                <w:sz w:val="20"/>
+                <w:szCs w:val="20"/>
+              </w:rPr>
+              <w:t>In the Main file calling the Calculation Matrices to have functionality in complied software.</w:t>
+            </w:r>
+          </w:p>
+          <w:p>
+            <w:pPr>
+              <w:rPr>
+                <w:sz w:val="20"/>
+                <w:szCs w:val="20"/>
+              </w:rPr>
+            </w:pPr>
+            <w:r>
+              <w:rPr>
+                <w:sz w:val="20"/>
+                <w:szCs w:val="20"/>
+              </w:rPr>
+              <w:t>Quaternion Camera</w:t>
+            </w:r>
+            <w:r>
+              <w:rPr>
+                <w:sz w:val="20"/>
+                <w:szCs w:val="20"/>
+              </w:rPr>
+              <w:t xml:space="preserve"> which relies on glm library as well as member variables.</w:t>
+            </w:r>
           </w:p>
         </w:tc>
       </w:tr>
@@ -1006,6 +1079,13 @@
                 <w:szCs w:val="20"/>
               </w:rPr>
             </w:pPr>
+            <w:r>
+              <w:rPr>
+                <w:sz w:val="20"/>
+                <w:szCs w:val="20"/>
+              </w:rPr>
+              <w:t>Creation of cubes in Main file then using transformations to rotate and shift the cubes around to create a 3d space.</w:t>
+            </w:r>
           </w:p>
         </w:tc>
       </w:tr>
@@ -1088,7 +1168,6 @@
                 <w:sz w:val="20"/>
                 <w:szCs w:val="20"/>
               </w:rPr>
-              <w:lastRenderedPageBreak/>
               <w:t>62, 65, 68</w:t>
             </w:r>
           </w:p>
@@ -1130,6 +1209,41 @@
                 <w:szCs w:val="20"/>
               </w:rPr>
             </w:pPr>
+            <w:r>
+              <w:rPr>
+                <w:sz w:val="20"/>
+                <w:szCs w:val="20"/>
+              </w:rPr>
+              <w:t xml:space="preserve">Quaternion camera and calculating </w:t>
+            </w:r>
+            <w:r>
+              <w:rPr>
+                <w:sz w:val="20"/>
+                <w:szCs w:val="20"/>
+              </w:rPr>
+              <w:t>matrices</w:t>
+            </w:r>
+            <w:r>
+              <w:rPr>
+                <w:sz w:val="20"/>
+                <w:szCs w:val="20"/>
+              </w:rPr>
+              <w:t xml:space="preserve"> in the camera.hpp and </w:t>
+            </w:r>
+            <w:r>
+              <w:rPr>
+                <w:sz w:val="20"/>
+                <w:szCs w:val="20"/>
+              </w:rPr>
+              <w:t>.</w:t>
+            </w:r>
+            <w:r>
+              <w:rPr>
+                <w:sz w:val="20"/>
+                <w:szCs w:val="20"/>
+              </w:rPr>
+              <w:t>cpp files to have smooth mouse viewing.</w:t>
+            </w:r>
           </w:p>
         </w:tc>
       </w:tr>
@@ -1252,6 +1366,13 @@
                 <w:szCs w:val="20"/>
               </w:rPr>
             </w:pPr>
+            <w:r>
+              <w:rPr>
+                <w:sz w:val="20"/>
+                <w:szCs w:val="20"/>
+              </w:rPr>
+              <w:t>In main file keyboard and mouse inputs are defined, viewing with mouse uses quaternions and moving with keyboard using WASD to navigate through the 3d world.</w:t>
+            </w:r>
           </w:p>
         </w:tc>
       </w:tr>
@@ -1357,55 +1478,7 @@
                 <w:sz w:val="20"/>
                 <w:szCs w:val="20"/>
               </w:rPr>
-              <w:t xml:space="preserve">LO1: Implementation of students own functions to replace glm functions (e.g., </w:t>
-            </w:r>
-            <w:proofErr w:type="gramStart"/>
-            <w:r>
-              <w:rPr>
-                <w:sz w:val="20"/>
-                <w:szCs w:val="20"/>
-              </w:rPr>
-              <w:t>glm::length(</w:t>
-            </w:r>
-            <w:proofErr w:type="gramEnd"/>
-            <w:r>
-              <w:rPr>
-                <w:sz w:val="20"/>
-                <w:szCs w:val="20"/>
-              </w:rPr>
-              <w:t xml:space="preserve">), </w:t>
-            </w:r>
-            <w:proofErr w:type="gramStart"/>
-            <w:r>
-              <w:rPr>
-                <w:sz w:val="20"/>
-                <w:szCs w:val="20"/>
-              </w:rPr>
-              <w:t>glm::dot(</w:t>
-            </w:r>
-            <w:proofErr w:type="gramEnd"/>
-            <w:r>
-              <w:rPr>
-                <w:sz w:val="20"/>
-                <w:szCs w:val="20"/>
-              </w:rPr>
-              <w:t xml:space="preserve">), </w:t>
-            </w:r>
-            <w:proofErr w:type="gramStart"/>
-            <w:r>
-              <w:rPr>
-                <w:sz w:val="20"/>
-                <w:szCs w:val="20"/>
-              </w:rPr>
-              <w:t>glm::cross(</w:t>
-            </w:r>
-            <w:proofErr w:type="gramEnd"/>
-            <w:r>
-              <w:rPr>
-                <w:sz w:val="20"/>
-                <w:szCs w:val="20"/>
-              </w:rPr>
-              <w:t>) etc.).</w:t>
+              <w:t>LO1: Implementation of students own functions to replace glm functions (e.g., glm::length(), glm::dot(), glm::cross() etc.).</w:t>
             </w:r>
           </w:p>
         </w:tc>
@@ -1421,6 +1494,13 @@
                 <w:szCs w:val="20"/>
               </w:rPr>
             </w:pPr>
+            <w:r>
+              <w:rPr>
+                <w:sz w:val="20"/>
+                <w:szCs w:val="20"/>
+              </w:rPr>
+              <w:t>In the Camera.hpp and Camera.cpp I change the calculateCameraVectors function to use quaternion yaw and pitch to calculate viewing with mouse which uses dot product, cross product and other mathematical principles.</w:t>
+            </w:r>
           </w:p>
         </w:tc>
       </w:tr>
@@ -1476,6 +1556,56 @@
                 <w:szCs w:val="20"/>
               </w:rPr>
             </w:pPr>
+            <w:r>
+              <w:rPr>
+                <w:sz w:val="20"/>
+                <w:szCs w:val="20"/>
+              </w:rPr>
+              <w:t xml:space="preserve">Quaternion class in maths.hpp and Quaternion functions in maths.cpp. gives a 4x4 matrix to calculate view and rotation based on the </w:t>
+            </w:r>
+            <w:r>
+              <w:rPr>
+                <w:sz w:val="20"/>
+                <w:szCs w:val="20"/>
+              </w:rPr>
+              <w:t>function’s</w:t>
+            </w:r>
+            <w:r>
+              <w:rPr>
+                <w:sz w:val="20"/>
+                <w:szCs w:val="20"/>
+              </w:rPr>
+              <w:t xml:space="preserve"> mathematical formulas.</w:t>
+            </w:r>
+          </w:p>
+          <w:p>
+            <w:pPr>
+              <w:rPr>
+                <w:sz w:val="20"/>
+                <w:szCs w:val="20"/>
+              </w:rPr>
+            </w:pPr>
+            <w:r>
+              <w:rPr>
+                <w:sz w:val="20"/>
+                <w:szCs w:val="20"/>
+              </w:rPr>
+              <w:t xml:space="preserve">In Camera.cpp I have used a Quaternion camera function, </w:t>
+            </w:r>
+            <w:r>
+              <w:rPr>
+                <w:sz w:val="20"/>
+                <w:szCs w:val="20"/>
+              </w:rPr>
+              <w:t>calculating</w:t>
+            </w:r>
+            <w:r>
+              <w:rPr>
+                <w:sz w:val="20"/>
+                <w:szCs w:val="20"/>
+              </w:rPr>
+              <w:t xml:space="preserve"> camera orientation then using SLERP then calculating view matrix</w:t>
+            </w:r>
           </w:p>
         </w:tc>
       </w:tr>
@@ -1648,6 +1778,13 @@
                 <w:szCs w:val="20"/>
               </w:rPr>
             </w:pPr>
+            <w:r>
+              <w:rPr>
+                <w:sz w:val="20"/>
+                <w:szCs w:val="20"/>
+              </w:rPr>
+              <w:t>Used Quaternions to calculate 4x4 view matrix to calculate camera orientation using pitch, yaw and SLERP</w:t>
+            </w:r>
           </w:p>
         </w:tc>
       </w:tr>
@@ -1703,6 +1840,27 @@
                 <w:szCs w:val="20"/>
               </w:rPr>
             </w:pPr>
+            <w:r>
+              <w:rPr>
+                <w:sz w:val="20"/>
+                <w:szCs w:val="20"/>
+              </w:rPr>
+              <w:t xml:space="preserve">Used the line </w:t>
+            </w:r>
+            <w:r>
+              <w:rPr>
+                <w:sz w:val="20"/>
+                <w:szCs w:val="20"/>
+              </w:rPr>
+              <w:t>Maths: SLERP</w:t>
+            </w:r>
+            <w:r>
+              <w:rPr>
+                <w:sz w:val="20"/>
+                <w:szCs w:val="20"/>
+              </w:rPr>
+              <w:t>(… 0.2f) to use mathematical principle linear interpolation to smooth out mouse movements and remove the jitteriness seen without the SLERP method. This is in Camera files method.</w:t>
+            </w:r>
           </w:p>
         </w:tc>
       </w:tr>

</xml_diff>